<commit_message>
update knwon issues doc
</commit_message>
<xml_diff>
--- a/hit-iz-resource/src/main/resources/Documentation/KnownIssues/KnownIssues-Immunization_1.9.2.docx
+++ b/hit-iz-resource/src/main/resources/Documentation/KnownIssues/KnownIssues-Immunization_1.9.2.docx
@@ -63,7 +63,7 @@
           <w:szCs w:val="28"/>
           <w:u w:val="single"/>
         </w:rPr>
-        <w:t>7</w:t>
+        <w:t>9</w:t>
       </w:r>
       <w:r>
         <w:rPr>
@@ -72,8 +72,19 @@
           <w:szCs w:val="28"/>
           <w:u w:val="single"/>
         </w:rPr>
-        <w:t>.0</w:t>
+        <w:t>.</w:t>
       </w:r>
+      <w:r>
+        <w:rPr>
+          <w:b/>
+          <w:sz w:val="28"/>
+          <w:szCs w:val="28"/>
+          <w:u w:val="single"/>
+        </w:rPr>
+        <w:t>2</w:t>
+      </w:r>
+      <w:bookmarkStart w:id="0" w:name="_GoBack"/>
+      <w:bookmarkEnd w:id="0"/>
       <w:r>
         <w:rPr>
           <w:b/>
@@ -364,8 +375,6 @@
                 <w:color w:val="000000" w:themeColor="text1"/>
               </w:rPr>
             </w:pPr>
-            <w:bookmarkStart w:id="0" w:name="_GoBack"/>
-            <w:bookmarkEnd w:id="0"/>
           </w:p>
         </w:tc>
       </w:tr>

</xml_diff>